<commit_message>
Fix bugs and build an apk file
1. Fix bugs made by case sensitive problem. Rename the Lobby scene to MainLobby.
2. Adjust button assignments.
3. Add source documents.
4. Add the team work assignment document.
5. Update ReadMe file
6. Build an apk file for Android system.
</commit_message>
<xml_diff>
--- a/SOURCE small Items.docx
+++ b/SOURCE small Items.docx
@@ -1,10 +1,10 @@
 
 <file path=word/document.xml><?xml version="1.0" encoding="utf-8"?>
-<w:document xmlns:wpc="http://schemas.microsoft.com/office/word/2010/wordprocessingCanvas" xmlns:cx="http://schemas.microsoft.com/office/drawing/2014/chartex" xmlns:cx1="http://schemas.microsoft.com/office/drawing/2015/9/8/chartex" xmlns:cx2="http://schemas.microsoft.com/office/drawing/2015/10/21/chartex" xmlns:cx3="http://schemas.microsoft.com/office/drawing/2016/5/9/chartex" xmlns:cx4="http://schemas.microsoft.com/office/drawing/2016/5/10/chartex" xmlns:cx5="http://schemas.microsoft.com/office/drawing/2016/5/11/chartex" xmlns:cx6="http://schemas.microsoft.com/office/drawing/2016/5/12/chartex" xmlns:cx7="http://schemas.microsoft.com/office/drawing/2016/5/13/chartex" xmlns:cx8="http://schemas.microsoft.com/office/drawing/2016/5/14/chartex" xmlns:mc="http://schemas.openxmlformats.org/markup-compatibility/2006" xmlns:aink="http://schemas.microsoft.com/office/drawing/2016/ink" xmlns:am3d="http://schemas.microsoft.com/office/drawing/2017/model3d" xmlns:o="urn:schemas-microsoft-com:office:office" xmlns:oel="http://schemas.microsoft.com/office/2019/extlst" xmlns:r="http://schemas.openxmlformats.org/officeDocument/2006/relationships" xmlns:m="http://schemas.openxmlformats.org/officeDocument/2006/math" xmlns:v="urn:schemas-microsoft-com:vml" xmlns:wp14="http://schemas.microsoft.com/office/word/2010/wordprocessingDrawing" xmlns:wp="http://schemas.openxmlformats.org/drawingml/2006/wordprocessingDrawing" xmlns:w10="urn:schemas-microsoft-com:office:word" xmlns:w="http://schemas.openxmlformats.org/wordprocessingml/2006/main" xmlns:w14="http://schemas.microsoft.com/office/word/2010/wordml" xmlns:w15="http://schemas.microsoft.com/office/word/2012/wordml" xmlns:w16cex="http://schemas.microsoft.com/office/word/2018/wordml/cex" xmlns:w16cid="http://schemas.microsoft.com/office/word/2016/wordml/cid" xmlns:w16="http://schemas.microsoft.com/office/word/2018/wordml" xmlns:w16sdtdh="http://schemas.microsoft.com/office/word/2020/wordml/sdtdatahash" xmlns:w16se="http://schemas.microsoft.com/office/word/2015/wordml/symex" xmlns:wpg="http://schemas.microsoft.com/office/word/2010/wordprocessingGroup" xmlns:wpi="http://schemas.microsoft.com/office/word/2010/wordprocessingInk" xmlns:wne="http://schemas.microsoft.com/office/word/2006/wordml" xmlns:wps="http://schemas.microsoft.com/office/word/2010/wordprocessingShape" mc:Ignorable="w14 w15 w16se w16cid w16 w16cex w16sdtdh wp14">
+<w:document xmlns:wpc="http://schemas.microsoft.com/office/word/2010/wordprocessingCanvas" xmlns:cx="http://schemas.microsoft.com/office/drawing/2014/chartex" xmlns:cx1="http://schemas.microsoft.com/office/drawing/2015/9/8/chartex" xmlns:cx2="http://schemas.microsoft.com/office/drawing/2015/10/21/chartex" xmlns:cx3="http://schemas.microsoft.com/office/drawing/2016/5/9/chartex" xmlns:cx4="http://schemas.microsoft.com/office/drawing/2016/5/10/chartex" xmlns:cx5="http://schemas.microsoft.com/office/drawing/2016/5/11/chartex" xmlns:cx6="http://schemas.microsoft.com/office/drawing/2016/5/12/chartex" xmlns:cx7="http://schemas.microsoft.com/office/drawing/2016/5/13/chartex" xmlns:cx8="http://schemas.microsoft.com/office/drawing/2016/5/14/chartex" xmlns:mc="http://schemas.openxmlformats.org/markup-compatibility/2006" xmlns:aink="http://schemas.microsoft.com/office/drawing/2016/ink" xmlns:am3d="http://schemas.microsoft.com/office/drawing/2017/model3d" xmlns:o="urn:schemas-microsoft-com:office:office" xmlns:oel="http://schemas.microsoft.com/office/2019/extlst" xmlns:r="http://schemas.openxmlformats.org/officeDocument/2006/relationships" xmlns:m="http://schemas.openxmlformats.org/officeDocument/2006/math" xmlns:v="urn:schemas-microsoft-com:vml" xmlns:wp14="http://schemas.microsoft.com/office/word/2010/wordprocessingDrawing" xmlns:wp="http://schemas.openxmlformats.org/drawingml/2006/wordprocessingDrawing" xmlns:w10="urn:schemas-microsoft-com:office:word" xmlns:w="http://schemas.openxmlformats.org/wordprocessingml/2006/main" xmlns:w14="http://schemas.microsoft.com/office/word/2010/wordml" xmlns:w15="http://schemas.microsoft.com/office/word/2012/wordml" xmlns:w16cex="http://schemas.microsoft.com/office/word/2018/wordml/cex" xmlns:w16cid="http://schemas.microsoft.com/office/word/2016/wordml/cid" xmlns:w16="http://schemas.microsoft.com/office/word/2018/wordml" xmlns:w16du="http://schemas.microsoft.com/office/word/2023/wordml/word16du" xmlns:w16sdtdh="http://schemas.microsoft.com/office/word/2020/wordml/sdtdatahash" xmlns:w16se="http://schemas.microsoft.com/office/word/2015/wordml/symex" xmlns:wpg="http://schemas.microsoft.com/office/word/2010/wordprocessingGroup" xmlns:wpi="http://schemas.microsoft.com/office/word/2010/wordprocessingInk" xmlns:wne="http://schemas.microsoft.com/office/word/2006/wordml" xmlns:wps="http://schemas.microsoft.com/office/word/2010/wordprocessingShape" mc:Ignorable="w14 w15 w16se w16cid w16 w16cex w16sdtdh wp14">
   <w:body>
     <w:p>
       <w:pPr>
-        <w:pStyle w:val="NormalWeb"/>
+        <w:pStyle w:val="a4"/>
         <w:numPr>
           <w:ilvl w:val="0"/>
           <w:numId w:val="1"/>
@@ -31,7 +31,7 @@
     </w:p>
     <w:p>
       <w:pPr>
-        <w:pStyle w:val="NormalWeb"/>
+        <w:pStyle w:val="a4"/>
         <w:numPr>
           <w:ilvl w:val="1"/>
           <w:numId w:val="2"/>
@@ -94,7 +94,7 @@
     </w:p>
     <w:p>
       <w:pPr>
-        <w:pStyle w:val="NormalWeb"/>
+        <w:pStyle w:val="a4"/>
         <w:spacing w:before="0" w:beforeAutospacing="0" w:after="0" w:afterAutospacing="0"/>
         <w:ind w:left="2160"/>
         <w:textAlignment w:val="baseline"/>
@@ -108,7 +108,7 @@
       <w:hyperlink r:id="rId5" w:history="1">
         <w:r>
           <w:rPr>
-            <w:rStyle w:val="Hyperlink"/>
+            <w:rStyle w:val="a3"/>
             <w:rFonts w:ascii="Arial" w:hAnsi="Arial" w:cs="Arial"/>
             <w:sz w:val="22"/>
             <w:szCs w:val="22"/>
@@ -119,35 +119,35 @@
     </w:p>
     <w:p>
       <w:pPr>
-        <w:pStyle w:val="NormalWeb"/>
-        <w:spacing w:before="0" w:beforeAutospacing="0" w:after="0" w:afterAutospacing="0"/>
-        <w:ind w:left="2160"/>
-        <w:textAlignment w:val="baseline"/>
-        <w:rPr>
-          <w:rFonts w:ascii="Arial" w:hAnsi="Arial" w:cs="Arial"/>
-          <w:color w:val="000000"/>
-          <w:sz w:val="22"/>
-          <w:szCs w:val="22"/>
-        </w:rPr>
-      </w:pPr>
-    </w:p>
-    <w:p>
-      <w:pPr>
-        <w:pStyle w:val="NormalWeb"/>
-        <w:spacing w:before="0" w:beforeAutospacing="0" w:after="0" w:afterAutospacing="0"/>
-        <w:ind w:left="2160"/>
-        <w:textAlignment w:val="baseline"/>
-        <w:rPr>
-          <w:rFonts w:ascii="Arial" w:hAnsi="Arial" w:cs="Arial"/>
-          <w:color w:val="000000"/>
-          <w:sz w:val="22"/>
-          <w:szCs w:val="22"/>
-        </w:rPr>
-      </w:pPr>
-    </w:p>
-    <w:p>
-      <w:pPr>
-        <w:pStyle w:val="NormalWeb"/>
+        <w:pStyle w:val="a4"/>
+        <w:spacing w:before="0" w:beforeAutospacing="0" w:after="0" w:afterAutospacing="0"/>
+        <w:ind w:left="2160"/>
+        <w:textAlignment w:val="baseline"/>
+        <w:rPr>
+          <w:rFonts w:ascii="Arial" w:hAnsi="Arial" w:cs="Arial"/>
+          <w:color w:val="000000"/>
+          <w:sz w:val="22"/>
+          <w:szCs w:val="22"/>
+        </w:rPr>
+      </w:pPr>
+    </w:p>
+    <w:p>
+      <w:pPr>
+        <w:pStyle w:val="a4"/>
+        <w:spacing w:before="0" w:beforeAutospacing="0" w:after="0" w:afterAutospacing="0"/>
+        <w:ind w:left="2160"/>
+        <w:textAlignment w:val="baseline"/>
+        <w:rPr>
+          <w:rFonts w:ascii="Arial" w:hAnsi="Arial" w:cs="Arial"/>
+          <w:color w:val="000000"/>
+          <w:sz w:val="22"/>
+          <w:szCs w:val="22"/>
+        </w:rPr>
+      </w:pPr>
+    </w:p>
+    <w:p>
+      <w:pPr>
+        <w:pStyle w:val="a4"/>
         <w:numPr>
           <w:ilvl w:val="1"/>
           <w:numId w:val="3"/>
@@ -174,7 +174,7 @@
     </w:p>
     <w:p>
       <w:pPr>
-        <w:pStyle w:val="NormalWeb"/>
+        <w:pStyle w:val="a4"/>
         <w:spacing w:before="0" w:beforeAutospacing="0" w:after="0" w:afterAutospacing="0"/>
         <w:ind w:left="1440" w:firstLine="720"/>
         <w:textAlignment w:val="baseline"/>
@@ -182,7 +182,7 @@
       <w:hyperlink r:id="rId6" w:history="1">
         <w:r>
           <w:rPr>
-            <w:rStyle w:val="Hyperlink"/>
+            <w:rStyle w:val="a3"/>
           </w:rPr>
           <w:t>Wolf Animated | 3D Animals | Unity Asset Store</w:t>
         </w:r>
@@ -190,7 +190,7 @@
     </w:p>
     <w:p>
       <w:pPr>
-        <w:pStyle w:val="NormalWeb"/>
+        <w:pStyle w:val="a4"/>
         <w:spacing w:before="0" w:beforeAutospacing="0" w:after="0" w:afterAutospacing="0"/>
         <w:ind w:left="2160"/>
         <w:textAlignment w:val="baseline"/>
@@ -198,7 +198,7 @@
       <w:hyperlink r:id="rId7" w:history="1">
         <w:r>
           <w:rPr>
-            <w:rStyle w:val="Hyperlink"/>
+            <w:rStyle w:val="a3"/>
           </w:rPr>
           <w:t>FREE Stylized Bear - RPG Forest Animal | 3D Animals | Unity Asset Store</w:t>
         </w:r>
@@ -206,7 +206,7 @@
     </w:p>
     <w:p>
       <w:pPr>
-        <w:pStyle w:val="NormalWeb"/>
+        <w:pStyle w:val="a4"/>
         <w:spacing w:before="0" w:beforeAutospacing="0" w:after="0" w:afterAutospacing="0"/>
         <w:ind w:left="2160"/>
         <w:textAlignment w:val="baseline"/>
@@ -220,7 +220,7 @@
       <w:hyperlink r:id="rId8" w:history="1">
         <w:r>
           <w:rPr>
-            <w:rStyle w:val="Hyperlink"/>
+            <w:rStyle w:val="a3"/>
           </w:rPr>
           <w:t>Easy Primitive Animals - Farm Edition | 3D Animals | Unity Asset Store</w:t>
         </w:r>
@@ -228,7 +228,7 @@
     </w:p>
     <w:p>
       <w:pPr>
-        <w:pStyle w:val="NormalWeb"/>
+        <w:pStyle w:val="a4"/>
         <w:numPr>
           <w:ilvl w:val="1"/>
           <w:numId w:val="4"/>
@@ -255,7 +255,7 @@
     </w:p>
     <w:p>
       <w:pPr>
-        <w:pStyle w:val="NormalWeb"/>
+        <w:pStyle w:val="a4"/>
         <w:spacing w:before="0" w:beforeAutospacing="0" w:after="0" w:afterAutospacing="0"/>
         <w:ind w:left="2160"/>
         <w:textAlignment w:val="baseline"/>
@@ -269,7 +269,7 @@
       <w:hyperlink r:id="rId9" w:history="1">
         <w:r>
           <w:rPr>
-            <w:rStyle w:val="Hyperlink"/>
+            <w:rStyle w:val="a3"/>
             <w:rFonts w:ascii="Arial" w:hAnsi="Arial" w:cs="Arial"/>
             <w:sz w:val="22"/>
             <w:szCs w:val="22"/>
@@ -280,7 +280,7 @@
     </w:p>
     <w:p>
       <w:pPr>
-        <w:pStyle w:val="NormalWeb"/>
+        <w:pStyle w:val="a4"/>
         <w:numPr>
           <w:ilvl w:val="1"/>
           <w:numId w:val="5"/>
@@ -307,7 +307,7 @@
     </w:p>
     <w:p>
       <w:pPr>
-        <w:pStyle w:val="NormalWeb"/>
+        <w:pStyle w:val="a4"/>
         <w:spacing w:before="0" w:beforeAutospacing="0" w:after="0" w:afterAutospacing="0"/>
         <w:ind w:left="1440" w:firstLine="720"/>
         <w:textAlignment w:val="baseline"/>
@@ -321,7 +321,7 @@
       <w:hyperlink r:id="rId10" w:history="1">
         <w:r>
           <w:rPr>
-            <w:rStyle w:val="Hyperlink"/>
+            <w:rStyle w:val="a3"/>
           </w:rPr>
           <w:t>Ammo Box | 3D Weapons | Unity Asset Store</w:t>
         </w:r>
@@ -329,7 +329,7 @@
     </w:p>
     <w:p>
       <w:pPr>
-        <w:pStyle w:val="NormalWeb"/>
+        <w:pStyle w:val="a4"/>
         <w:numPr>
           <w:ilvl w:val="1"/>
           <w:numId w:val="6"/>
@@ -356,7 +356,7 @@
     </w:p>
     <w:p>
       <w:pPr>
-        <w:pStyle w:val="NormalWeb"/>
+        <w:pStyle w:val="a4"/>
         <w:spacing w:before="0" w:beforeAutospacing="0" w:after="0" w:afterAutospacing="0"/>
         <w:ind w:left="1440" w:firstLine="720"/>
         <w:textAlignment w:val="baseline"/>
@@ -370,7 +370,7 @@
       <w:hyperlink r:id="rId11" w:history="1">
         <w:r>
           <w:rPr>
-            <w:rStyle w:val="Hyperlink"/>
+            <w:rStyle w:val="a3"/>
           </w:rPr>
           <w:t>True Clouds/Fog (Mobile &amp; PC) | Particles/Effects | Unity Asset Store</w:t>
         </w:r>
@@ -378,7 +378,7 @@
     </w:p>
     <w:p>
       <w:pPr>
-        <w:pStyle w:val="NormalWeb"/>
+        <w:pStyle w:val="a4"/>
         <w:numPr>
           <w:ilvl w:val="0"/>
           <w:numId w:val="1"/>
@@ -405,7 +405,7 @@
     </w:p>
     <w:p>
       <w:pPr>
-        <w:pStyle w:val="NormalWeb"/>
+        <w:pStyle w:val="a4"/>
         <w:numPr>
           <w:ilvl w:val="1"/>
           <w:numId w:val="7"/>
@@ -432,7 +432,7 @@
     </w:p>
     <w:p>
       <w:pPr>
-        <w:pStyle w:val="NormalWeb"/>
+        <w:pStyle w:val="a4"/>
         <w:spacing w:before="0" w:beforeAutospacing="0" w:after="0" w:afterAutospacing="0"/>
         <w:ind w:left="1440" w:firstLine="720"/>
         <w:textAlignment w:val="baseline"/>
@@ -446,7 +446,7 @@
       <w:hyperlink r:id="rId12" w:history="1">
         <w:r>
           <w:rPr>
-            <w:rStyle w:val="Hyperlink"/>
+            <w:rStyle w:val="a3"/>
           </w:rPr>
           <w:t>Classical Crossbow | 3D Weapons | Unity Asset Store</w:t>
         </w:r>
@@ -454,7 +454,7 @@
     </w:p>
     <w:p>
       <w:pPr>
-        <w:pStyle w:val="NormalWeb"/>
+        <w:pStyle w:val="a4"/>
         <w:numPr>
           <w:ilvl w:val="1"/>
           <w:numId w:val="8"/>
@@ -499,7 +499,7 @@
     </w:p>
     <w:p>
       <w:pPr>
-        <w:pStyle w:val="NormalWeb"/>
+        <w:pStyle w:val="a4"/>
         <w:spacing w:before="0" w:beforeAutospacing="0" w:after="0" w:afterAutospacing="0"/>
         <w:ind w:left="1440" w:firstLine="720"/>
         <w:textAlignment w:val="baseline"/>
@@ -513,7 +513,7 @@
       <w:hyperlink r:id="rId13" w:history="1">
         <w:r>
           <w:rPr>
-            <w:rStyle w:val="Hyperlink"/>
+            <w:rStyle w:val="a3"/>
           </w:rPr>
           <w:t>Guns Pack: Low Poly Guns Collection | 3D Guns | Unity Asset Store</w:t>
         </w:r>
@@ -521,7 +521,7 @@
     </w:p>
     <w:p>
       <w:pPr>
-        <w:pStyle w:val="NormalWeb"/>
+        <w:pStyle w:val="a4"/>
         <w:numPr>
           <w:ilvl w:val="1"/>
           <w:numId w:val="10"/>
@@ -548,7 +548,7 @@
     </w:p>
     <w:p>
       <w:pPr>
-        <w:pStyle w:val="NormalWeb"/>
+        <w:pStyle w:val="a4"/>
         <w:spacing w:before="0" w:beforeAutospacing="0" w:after="0" w:afterAutospacing="0"/>
         <w:ind w:left="2160"/>
         <w:textAlignment w:val="baseline"/>
@@ -556,7 +556,7 @@
       <w:hyperlink r:id="rId14" w:history="1">
         <w:r>
           <w:rPr>
-            <w:rStyle w:val="Hyperlink"/>
+            <w:rStyle w:val="a3"/>
           </w:rPr>
           <w:t>Sci-fi Pistol [PBR] | 3D Guns | Unity Asset Store</w:t>
         </w:r>
@@ -564,7 +564,7 @@
     </w:p>
     <w:p>
       <w:pPr>
-        <w:pStyle w:val="NormalWeb"/>
+        <w:pStyle w:val="a4"/>
         <w:spacing w:before="0" w:beforeAutospacing="0" w:after="0" w:afterAutospacing="0"/>
         <w:ind w:left="2160"/>
         <w:textAlignment w:val="baseline"/>
@@ -578,7 +578,7 @@
       <w:hyperlink r:id="rId15" w:history="1">
         <w:r>
           <w:rPr>
-            <w:rStyle w:val="Hyperlink"/>
+            <w:rStyle w:val="a3"/>
           </w:rPr>
           <w:t>Sci-Fi Gun Light | 3D Guns | Unity Asset Store</w:t>
         </w:r>
@@ -586,7 +586,7 @@
     </w:p>
     <w:p>
       <w:pPr>
-        <w:pStyle w:val="NormalWeb"/>
+        <w:pStyle w:val="a4"/>
         <w:numPr>
           <w:ilvl w:val="1"/>
           <w:numId w:val="12"/>
@@ -613,7 +613,7 @@
     </w:p>
     <w:p>
       <w:pPr>
-        <w:pStyle w:val="NormalWeb"/>
+        <w:pStyle w:val="a4"/>
         <w:spacing w:before="0" w:beforeAutospacing="0" w:after="0" w:afterAutospacing="0"/>
         <w:ind w:left="1440" w:firstLine="720"/>
         <w:textAlignment w:val="baseline"/>
@@ -627,29 +627,15 @@
       <w:hyperlink r:id="rId16" w:history="1">
         <w:r>
           <w:rPr>
-            <w:rStyle w:val="Hyperlink"/>
+            <w:rStyle w:val="a3"/>
           </w:rPr>
-          <w:t xml:space="preserve">Grenades </w:t>
-        </w:r>
-        <w:proofErr w:type="spellStart"/>
-        <w:r>
-          <w:rPr>
-            <w:rStyle w:val="Hyperlink"/>
-          </w:rPr>
-          <w:t>Lowpoly</w:t>
-        </w:r>
-        <w:proofErr w:type="spellEnd"/>
-        <w:r>
-          <w:rPr>
-            <w:rStyle w:val="Hyperlink"/>
-          </w:rPr>
-          <w:t xml:space="preserve"> | 3D Props | Unity Asset Store</w:t>
+          <w:t>Grenades Lowpoly | 3D Props | Unity Asset Store</w:t>
         </w:r>
       </w:hyperlink>
     </w:p>
     <w:p>
       <w:pPr>
-        <w:pStyle w:val="NormalWeb"/>
+        <w:pStyle w:val="a4"/>
         <w:numPr>
           <w:ilvl w:val="1"/>
           <w:numId w:val="12"/>
@@ -685,7 +671,7 @@
     </w:p>
     <w:p>
       <w:pPr>
-        <w:pStyle w:val="NormalWeb"/>
+        <w:pStyle w:val="a4"/>
         <w:spacing w:before="0" w:beforeAutospacing="0" w:after="0" w:afterAutospacing="0"/>
         <w:ind w:left="1440" w:firstLine="720"/>
         <w:textAlignment w:val="baseline"/>
@@ -699,7 +685,7 @@
       <w:hyperlink r:id="rId17" w:history="1">
         <w:r>
           <w:rPr>
-            <w:rStyle w:val="Hyperlink"/>
+            <w:rStyle w:val="a3"/>
           </w:rPr>
           <w:t>M9 Knife | 3D Weapons | Unity Asset Store</w:t>
         </w:r>
@@ -707,7 +693,7 @@
     </w:p>
     <w:p>
       <w:pPr>
-        <w:pStyle w:val="NormalWeb"/>
+        <w:pStyle w:val="a4"/>
         <w:numPr>
           <w:ilvl w:val="0"/>
           <w:numId w:val="1"/>
@@ -734,7 +720,7 @@
     </w:p>
     <w:p>
       <w:pPr>
-        <w:pStyle w:val="NormalWeb"/>
+        <w:pStyle w:val="a4"/>
         <w:numPr>
           <w:ilvl w:val="1"/>
           <w:numId w:val="14"/>
@@ -761,7 +747,7 @@
     </w:p>
     <w:p>
       <w:pPr>
-        <w:pStyle w:val="NormalWeb"/>
+        <w:pStyle w:val="a4"/>
         <w:spacing w:before="0" w:beforeAutospacing="0" w:after="0" w:afterAutospacing="0"/>
         <w:ind w:left="1440" w:firstLine="720"/>
         <w:textAlignment w:val="baseline"/>
@@ -775,7 +761,7 @@
       <w:hyperlink r:id="rId18" w:history="1">
         <w:r>
           <w:rPr>
-            <w:rStyle w:val="Hyperlink"/>
+            <w:rStyle w:val="a3"/>
           </w:rPr>
           <w:t>Classical Crossbow | 3D Weapons | Unity Asset Store</w:t>
         </w:r>
@@ -783,7 +769,7 @@
     </w:p>
     <w:p>
       <w:pPr>
-        <w:pStyle w:val="NormalWeb"/>
+        <w:pStyle w:val="a4"/>
         <w:numPr>
           <w:ilvl w:val="1"/>
           <w:numId w:val="15"/>
@@ -810,7 +796,7 @@
     </w:p>
     <w:p>
       <w:pPr>
-        <w:pStyle w:val="NormalWeb"/>
+        <w:pStyle w:val="a4"/>
         <w:spacing w:before="0" w:beforeAutospacing="0" w:after="0" w:afterAutospacing="0"/>
         <w:ind w:left="1440" w:firstLine="720"/>
         <w:textAlignment w:val="baseline"/>
@@ -824,7 +810,7 @@
       <w:hyperlink r:id="rId19" w:history="1">
         <w:r>
           <w:rPr>
-            <w:rStyle w:val="Hyperlink"/>
+            <w:rStyle w:val="a3"/>
           </w:rPr>
           <w:t>Ammunition pack (demo) | 3D | Unity Asset Store</w:t>
         </w:r>
@@ -832,7 +818,7 @@
     </w:p>
     <w:p>
       <w:pPr>
-        <w:pStyle w:val="NormalWeb"/>
+        <w:pStyle w:val="a4"/>
         <w:numPr>
           <w:ilvl w:val="1"/>
           <w:numId w:val="16"/>
@@ -859,7 +845,7 @@
     </w:p>
     <w:p>
       <w:pPr>
-        <w:pStyle w:val="NormalWeb"/>
+        <w:pStyle w:val="a4"/>
         <w:spacing w:before="0" w:beforeAutospacing="0" w:after="0" w:afterAutospacing="0"/>
         <w:ind w:left="1440" w:firstLine="720"/>
         <w:textAlignment w:val="baseline"/>
@@ -873,7 +859,7 @@
       <w:hyperlink r:id="rId20" w:history="1">
         <w:r>
           <w:rPr>
-            <w:rStyle w:val="Hyperlink"/>
+            <w:rStyle w:val="a3"/>
           </w:rPr>
           <w:t>Sci-fi Pistol [PBR] | 3D Guns | Unity Asset Store</w:t>
         </w:r>
@@ -881,7 +867,7 @@
     </w:p>
     <w:p>
       <w:pPr>
-        <w:pStyle w:val="NormalWeb"/>
+        <w:pStyle w:val="a4"/>
         <w:numPr>
           <w:ilvl w:val="0"/>
           <w:numId w:val="1"/>
@@ -908,55 +894,51 @@
     </w:p>
     <w:p>
       <w:pPr>
-        <w:ind w:left="1440"/>
+        <w:pStyle w:val="a4"/>
+        <w:numPr>
+          <w:ilvl w:val="2"/>
+          <w:numId w:val="1"/>
+        </w:numPr>
+        <w:spacing w:before="0" w:beforeAutospacing="0" w:after="0" w:afterAutospacing="0"/>
+        <w:textAlignment w:val="baseline"/>
+        <w:rPr>
+          <w:rStyle w:val="a3"/>
+          <w:rFonts w:ascii="Arial" w:hAnsi="Arial" w:cs="Arial"/>
+          <w:color w:val="000000"/>
+          <w:sz w:val="22"/>
+          <w:szCs w:val="22"/>
+          <w:u w:val="none"/>
+        </w:rPr>
       </w:pPr>
       <w:hyperlink r:id="rId21" w:history="1">
         <w:r>
           <w:rPr>
-            <w:rStyle w:val="Hyperlink"/>
+            <w:rStyle w:val="a3"/>
           </w:rPr>
           <w:t>Avatar Maker Free - 3D avatar from a single selfie | Modeling | Unity Asset Store</w:t>
         </w:r>
       </w:hyperlink>
     </w:p>
     <w:p>
-      <w:r>
-        <w:tab/>
-      </w:r>
-      <w:r>
-        <w:tab/>
-      </w:r>
-      <w:r>
-        <w:rPr>
-          <w:rFonts w:hint="eastAsia"/>
-        </w:rPr>
-        <w:t>我用照片生成的只有头的</w:t>
-      </w:r>
-      <w:r>
-        <w:rPr>
-          <w:rFonts w:hint="eastAsia"/>
-        </w:rPr>
-        <w:t>avatars</w:t>
-      </w:r>
-      <w:r>
-        <w:rPr>
-          <w:rFonts w:hint="eastAsia"/>
-        </w:rPr>
-        <w:t>，可以代表男性玩家和女性玩家。</w:t>
-      </w:r>
-    </w:p>
-    <w:p/>
-    <w:p>
-      <w:r>
-        <w:tab/>
-      </w:r>
-      <w:r>
-        <w:tab/>
-      </w:r>
+      <w:pPr>
+        <w:pStyle w:val="a4"/>
+        <w:numPr>
+          <w:ilvl w:val="2"/>
+          <w:numId w:val="1"/>
+        </w:numPr>
+        <w:spacing w:before="0" w:beforeAutospacing="0" w:after="0" w:afterAutospacing="0"/>
+        <w:textAlignment w:val="baseline"/>
+        <w:rPr>
+          <w:rFonts w:ascii="Arial" w:hAnsi="Arial" w:cs="Arial"/>
+          <w:color w:val="000000"/>
+          <w:sz w:val="22"/>
+          <w:szCs w:val="22"/>
+        </w:rPr>
+      </w:pPr>
       <w:hyperlink r:id="rId22" w:history="1">
         <w:r>
           <w:rPr>
-            <w:rStyle w:val="Hyperlink"/>
+            <w:rStyle w:val="a3"/>
           </w:rPr>
           <w:t>https://www.turbosquid.com/3d-models/3d-model-avatar-1686749</w:t>
         </w:r>
@@ -964,10 +946,67 @@
     </w:p>
     <w:p>
       <w:pPr>
-        <w:rPr>
-          <w:rFonts w:hint="eastAsia"/>
-        </w:rPr>
-      </w:pPr>
+        <w:pStyle w:val="a4"/>
+        <w:numPr>
+          <w:ilvl w:val="0"/>
+          <w:numId w:val="1"/>
+        </w:numPr>
+        <w:spacing w:before="0" w:beforeAutospacing="0" w:after="0" w:afterAutospacing="0"/>
+        <w:ind w:left="1440"/>
+        <w:textAlignment w:val="baseline"/>
+        <w:rPr>
+          <w:rFonts w:ascii="Arial" w:hAnsi="Arial" w:cs="Arial"/>
+          <w:color w:val="000000"/>
+          <w:sz w:val="22"/>
+          <w:szCs w:val="22"/>
+        </w:rPr>
+      </w:pPr>
+      <w:r>
+        <w:rPr>
+          <w:rFonts w:ascii="Arial" w:hAnsi="Arial" w:cs="Arial"/>
+          <w:color w:val="000000"/>
+          <w:sz w:val="22"/>
+          <w:szCs w:val="22"/>
+        </w:rPr>
+        <w:t>Runtime Preview Generator</w:t>
+      </w:r>
+    </w:p>
+    <w:p>
+      <w:pPr>
+        <w:pStyle w:val="a4"/>
+        <w:numPr>
+          <w:ilvl w:val="2"/>
+          <w:numId w:val="1"/>
+        </w:numPr>
+        <w:spacing w:before="0" w:beforeAutospacing="0" w:after="0" w:afterAutospacing="0"/>
+        <w:textAlignment w:val="baseline"/>
+        <w:rPr>
+          <w:rFonts w:ascii="Arial" w:hAnsi="Arial" w:cs="Arial"/>
+          <w:color w:val="000000"/>
+          <w:sz w:val="22"/>
+          <w:szCs w:val="22"/>
+        </w:rPr>
+      </w:pPr>
+      <w:hyperlink r:id="rId23" w:history="1">
+        <w:r>
+          <w:rPr>
+            <w:rStyle w:val="a3"/>
+            <w:rFonts w:ascii="Arial" w:hAnsi="Arial" w:cs="Arial"/>
+            <w:sz w:val="22"/>
+            <w:szCs w:val="22"/>
+          </w:rPr>
+          <w:t>https://assetstore.unity.com/packages/tools/camera/runtime-preview-generator-112860</w:t>
+        </w:r>
+      </w:hyperlink>
+      <w:r>
+        <w:rPr>
+          <w:rFonts w:ascii="Arial" w:hAnsi="Arial" w:cs="Arial"/>
+          <w:color w:val="000000"/>
+          <w:sz w:val="22"/>
+          <w:szCs w:val="22"/>
+        </w:rPr>
+        <w:t xml:space="preserve"> </w:t>
+      </w:r>
     </w:p>
     <w:sectPr>
       <w:pgSz w:w="12240" w:h="15840"/>
@@ -980,11 +1019,11 @@
 </file>
 
 <file path=word/numbering.xml><?xml version="1.0" encoding="utf-8"?>
-<w:numbering xmlns:wpc="http://schemas.microsoft.com/office/word/2010/wordprocessingCanvas" xmlns:cx="http://schemas.microsoft.com/office/drawing/2014/chartex" xmlns:cx1="http://schemas.microsoft.com/office/drawing/2015/9/8/chartex" xmlns:cx2="http://schemas.microsoft.com/office/drawing/2015/10/21/chartex" xmlns:cx3="http://schemas.microsoft.com/office/drawing/2016/5/9/chartex" xmlns:cx4="http://schemas.microsoft.com/office/drawing/2016/5/10/chartex" xmlns:cx5="http://schemas.microsoft.com/office/drawing/2016/5/11/chartex" xmlns:cx6="http://schemas.microsoft.com/office/drawing/2016/5/12/chartex" xmlns:cx7="http://schemas.microsoft.com/office/drawing/2016/5/13/chartex" xmlns:cx8="http://schemas.microsoft.com/office/drawing/2016/5/14/chartex" xmlns:mc="http://schemas.openxmlformats.org/markup-compatibility/2006" xmlns:aink="http://schemas.microsoft.com/office/drawing/2016/ink" xmlns:am3d="http://schemas.microsoft.com/office/drawing/2017/model3d" xmlns:o="urn:schemas-microsoft-com:office:office" xmlns:oel="http://schemas.microsoft.com/office/2019/extlst" xmlns:r="http://schemas.openxmlformats.org/officeDocument/2006/relationships" xmlns:m="http://schemas.openxmlformats.org/officeDocument/2006/math" xmlns:v="urn:schemas-microsoft-com:vml" xmlns:wp14="http://schemas.microsoft.com/office/word/2010/wordprocessingDrawing" xmlns:wp="http://schemas.openxmlformats.org/drawingml/2006/wordprocessingDrawing" xmlns:w10="urn:schemas-microsoft-com:office:word" xmlns:w="http://schemas.openxmlformats.org/wordprocessingml/2006/main" xmlns:w14="http://schemas.microsoft.com/office/word/2010/wordml" xmlns:w15="http://schemas.microsoft.com/office/word/2012/wordml" xmlns:w16cex="http://schemas.microsoft.com/office/word/2018/wordml/cex" xmlns:w16cid="http://schemas.microsoft.com/office/word/2016/wordml/cid" xmlns:w16="http://schemas.microsoft.com/office/word/2018/wordml" xmlns:w16sdtdh="http://schemas.microsoft.com/office/word/2020/wordml/sdtdatahash" xmlns:w16se="http://schemas.microsoft.com/office/word/2015/wordml/symex" xmlns:wpg="http://schemas.microsoft.com/office/word/2010/wordprocessingGroup" xmlns:wpi="http://schemas.microsoft.com/office/word/2010/wordprocessingInk" xmlns:wne="http://schemas.microsoft.com/office/word/2006/wordml" xmlns:wps="http://schemas.microsoft.com/office/word/2010/wordprocessingShape" mc:Ignorable="w14 w15 w16se w16cid w16 w16cex w16sdtdh wp14">
+<w:numbering xmlns:wpc="http://schemas.microsoft.com/office/word/2010/wordprocessingCanvas" xmlns:cx="http://schemas.microsoft.com/office/drawing/2014/chartex" xmlns:cx1="http://schemas.microsoft.com/office/drawing/2015/9/8/chartex" xmlns:cx2="http://schemas.microsoft.com/office/drawing/2015/10/21/chartex" xmlns:cx3="http://schemas.microsoft.com/office/drawing/2016/5/9/chartex" xmlns:cx4="http://schemas.microsoft.com/office/drawing/2016/5/10/chartex" xmlns:cx5="http://schemas.microsoft.com/office/drawing/2016/5/11/chartex" xmlns:cx6="http://schemas.microsoft.com/office/drawing/2016/5/12/chartex" xmlns:cx7="http://schemas.microsoft.com/office/drawing/2016/5/13/chartex" xmlns:cx8="http://schemas.microsoft.com/office/drawing/2016/5/14/chartex" xmlns:mc="http://schemas.openxmlformats.org/markup-compatibility/2006" xmlns:aink="http://schemas.microsoft.com/office/drawing/2016/ink" xmlns:am3d="http://schemas.microsoft.com/office/drawing/2017/model3d" xmlns:o="urn:schemas-microsoft-com:office:office" xmlns:oel="http://schemas.microsoft.com/office/2019/extlst" xmlns:r="http://schemas.openxmlformats.org/officeDocument/2006/relationships" xmlns:m="http://schemas.openxmlformats.org/officeDocument/2006/math" xmlns:v="urn:schemas-microsoft-com:vml" xmlns:wp14="http://schemas.microsoft.com/office/word/2010/wordprocessingDrawing" xmlns:wp="http://schemas.openxmlformats.org/drawingml/2006/wordprocessingDrawing" xmlns:w10="urn:schemas-microsoft-com:office:word" xmlns:w="http://schemas.openxmlformats.org/wordprocessingml/2006/main" xmlns:w14="http://schemas.microsoft.com/office/word/2010/wordml" xmlns:w15="http://schemas.microsoft.com/office/word/2012/wordml" xmlns:w16cex="http://schemas.microsoft.com/office/word/2018/wordml/cex" xmlns:w16cid="http://schemas.microsoft.com/office/word/2016/wordml/cid" xmlns:w16="http://schemas.microsoft.com/office/word/2018/wordml" xmlns:w16du="http://schemas.microsoft.com/office/word/2023/wordml/word16du" xmlns:w16sdtdh="http://schemas.microsoft.com/office/word/2020/wordml/sdtdatahash" xmlns:w16se="http://schemas.microsoft.com/office/word/2015/wordml/symex" xmlns:wpg="http://schemas.microsoft.com/office/word/2010/wordprocessingGroup" xmlns:wpi="http://schemas.microsoft.com/office/word/2010/wordprocessingInk" xmlns:wne="http://schemas.microsoft.com/office/word/2006/wordml" xmlns:wps="http://schemas.microsoft.com/office/word/2010/wordprocessingShape" mc:Ignorable="w14 w15 w16se w16cid w16 w16cex w16sdtdh wp14">
   <w:abstractNum w:abstractNumId="0" w15:restartNumberingAfterBreak="0">
     <w:nsid w:val="118D7AED"/>
     <w:multiLevelType w:val="multilevel"/>
-    <w:tmpl w:val="4364A88E"/>
+    <w:tmpl w:val="6F38497E"/>
     <w:lvl w:ilvl="0">
       <w:start w:val="1"/>
       <w:numFmt w:val="bullet"/>
@@ -1017,20 +1056,16 @@
         <w:sz w:val="20"/>
       </w:rPr>
     </w:lvl>
-    <w:lvl w:ilvl="2" w:tentative="1">
+    <w:lvl w:ilvl="2">
       <w:start w:val="1"/>
       <w:numFmt w:val="bullet"/>
-      <w:lvlText w:val=""/>
+      <w:lvlText w:val="o"/>
       <w:lvlJc w:val="left"/>
       <w:pPr>
-        <w:tabs>
-          <w:tab w:val="num" w:pos="2160"/>
-        </w:tabs>
         <w:ind w:left="2160" w:hanging="360"/>
       </w:pPr>
       <w:rPr>
-        <w:rFonts w:ascii="Wingdings" w:hAnsi="Wingdings" w:hint="default"/>
-        <w:sz w:val="20"/>
+        <w:rFonts w:ascii="Courier New" w:hAnsi="Courier New" w:cs="Courier New" w:hint="default"/>
       </w:rPr>
     </w:lvl>
     <w:lvl w:ilvl="3" w:tentative="1">
@@ -1576,17 +1611,17 @@
     <w:lsdException w:name="Unresolved Mention" w:semiHidden="1" w:unhideWhenUsed="1"/>
     <w:lsdException w:name="Smart Link" w:semiHidden="1" w:unhideWhenUsed="1"/>
   </w:latentStyles>
-  <w:style w:type="paragraph" w:default="1" w:styleId="Normal">
+  <w:style w:type="paragraph" w:default="1" w:styleId="a">
     <w:name w:val="Normal"/>
     <w:qFormat/>
   </w:style>
-  <w:style w:type="character" w:default="1" w:styleId="DefaultParagraphFont">
+  <w:style w:type="character" w:default="1" w:styleId="a0">
     <w:name w:val="Default Paragraph Font"/>
     <w:uiPriority w:val="1"/>
     <w:semiHidden/>
     <w:unhideWhenUsed/>
   </w:style>
-  <w:style w:type="table" w:default="1" w:styleId="TableNormal">
+  <w:style w:type="table" w:default="1" w:styleId="a1">
     <w:name w:val="Normal Table"/>
     <w:uiPriority w:val="99"/>
     <w:semiHidden/>
@@ -1601,15 +1636,15 @@
       </w:tblCellMar>
     </w:tblPr>
   </w:style>
-  <w:style w:type="numbering" w:default="1" w:styleId="NoList">
+  <w:style w:type="numbering" w:default="1" w:styleId="a2">
     <w:name w:val="No List"/>
     <w:uiPriority w:val="99"/>
     <w:semiHidden/>
     <w:unhideWhenUsed/>
   </w:style>
-  <w:style w:type="character" w:styleId="Hyperlink">
+  <w:style w:type="character" w:styleId="a3">
     <w:name w:val="Hyperlink"/>
-    <w:basedOn w:val="DefaultParagraphFont"/>
+    <w:basedOn w:val="a0"/>
     <w:uiPriority w:val="99"/>
     <w:unhideWhenUsed/>
     <w:rsid w:val="00A21EEA"/>
@@ -1618,11 +1653,10 @@
       <w:u w:val="single"/>
     </w:rPr>
   </w:style>
-  <w:style w:type="paragraph" w:styleId="NormalWeb">
+  <w:style w:type="paragraph" w:styleId="a4">
     <w:name w:val="Normal (Web)"/>
-    <w:basedOn w:val="Normal"/>
+    <w:basedOn w:val="a"/>
     <w:uiPriority w:val="99"/>
-    <w:semiHidden/>
     <w:unhideWhenUsed/>
     <w:rsid w:val="00533132"/>
     <w:pPr>
@@ -1634,9 +1668,9 @@
       <w:szCs w:val="24"/>
     </w:rPr>
   </w:style>
-  <w:style w:type="character" w:styleId="UnresolvedMention">
+  <w:style w:type="character" w:styleId="a5">
     <w:name w:val="Unresolved Mention"/>
-    <w:basedOn w:val="DefaultParagraphFont"/>
+    <w:basedOn w:val="a0"/>
     <w:uiPriority w:val="99"/>
     <w:semiHidden/>
     <w:unhideWhenUsed/>
@@ -1645,6 +1679,17 @@
       <w:color w:val="605E5C"/>
       <w:shd w:val="clear" w:color="auto" w:fill="E1DFDD"/>
     </w:rPr>
+  </w:style>
+  <w:style w:type="paragraph" w:styleId="a6">
+    <w:name w:val="List Paragraph"/>
+    <w:basedOn w:val="a"/>
+    <w:uiPriority w:val="34"/>
+    <w:qFormat/>
+    <w:rsid w:val="00AE2C64"/>
+    <w:pPr>
+      <w:ind w:left="720"/>
+      <w:contextualSpacing/>
+    </w:pPr>
   </w:style>
 </w:styles>
 </file>

</xml_diff>